<commit_message>
créer editeur + update
</commit_message>
<xml_diff>
--- a/Merise/Exercice 2 Editeur/ex 2 Editeur.docx
+++ b/Merise/Exercice 2 Editeur/ex 2 Editeur.docx
@@ -1246,7 +1246,7 @@
           <w:lang w:val="en-US"/>
         </w:rPr>
       </w:pPr>
-      <w:bookmarkStart w:id="0" w:name="_GoBack"/>
+      <w:proofErr w:type="spellStart"/>
       <w:r>
         <w:rPr>
           <w:b/>
@@ -1254,20 +1254,119 @@
         </w:rPr>
         <w:t>library_id</w:t>
       </w:r>
+      <w:proofErr w:type="spellEnd"/>
+      <w:r>
+        <w:rPr>
+          <w:lang w:val="en-US"/>
+        </w:rPr>
+        <w:t xml:space="preserve">-&gt; </w:t>
+      </w:r>
+      <w:proofErr w:type="spellStart"/>
+      <w:r>
+        <w:rPr>
+          <w:lang w:val="en-US"/>
+        </w:rPr>
+        <w:t>library_name</w:t>
+      </w:r>
+      <w:proofErr w:type="spellEnd"/>
+      <w:r>
+        <w:rPr>
+          <w:lang w:val="en-US"/>
+        </w:rPr>
+        <w:t xml:space="preserve">, </w:t>
+      </w:r>
+      <w:proofErr w:type="spellStart"/>
+      <w:r>
+        <w:rPr>
+          <w:lang w:val="en-US"/>
+        </w:rPr>
+        <w:t>library_address</w:t>
+      </w:r>
+      <w:proofErr w:type="spellEnd"/>
+      <w:r>
+        <w:rPr>
+          <w:lang w:val="en-US"/>
+        </w:rPr>
+        <w:t>,</w:t>
+      </w:r>
+    </w:p>
+    <w:p>
+      <w:pPr>
+        <w:spacing w:after="0"/>
+        <w:rPr>
+          <w:lang w:val="en-US"/>
+        </w:rPr>
+      </w:pPr>
+    </w:p>
+    <w:p>
+      <w:pPr>
+        <w:spacing w:after="0"/>
+      </w:pPr>
+      <w:r>
+        <w:lastRenderedPageBreak/>
+        <w:t xml:space="preserve">Un auteur est </w:t>
+      </w:r>
+      <w:r>
+        <w:t xml:space="preserve">écrit </w:t>
+      </w:r>
+      <w:r>
+        <w:t xml:space="preserve">à </w:t>
+      </w:r>
+      <w:r>
+        <w:t>une ou plusieurs livres</w:t>
+      </w:r>
+    </w:p>
+    <w:p>
+      <w:pPr>
+        <w:spacing w:after="0"/>
+      </w:pPr>
+      <w:r>
+        <w:t xml:space="preserve">Un </w:t>
+      </w:r>
+      <w:r>
+        <w:t>livre est écrit par</w:t>
+      </w:r>
+      <w:bookmarkStart w:id="0" w:name="_GoBack"/>
       <w:bookmarkEnd w:id="0"/>
       <w:r>
-        <w:rPr>
-          <w:lang w:val="en-US"/>
-        </w:rPr>
-        <w:t>-&gt; library_name, library_address,</w:t>
+        <w:t xml:space="preserve"> un ou plusieurs auteurs</w:t>
       </w:r>
     </w:p>
     <w:p>
       <w:pPr>
         <w:spacing w:after="0"/>
-        <w:rPr>
-          <w:lang w:val="en-US"/>
-        </w:rPr>
+      </w:pPr>
+    </w:p>
+    <w:p>
+      <w:pPr>
+        <w:spacing w:after="0"/>
+      </w:pPr>
+      <w:r>
+        <w:t xml:space="preserve">Un livre est vendu </w:t>
+      </w:r>
+      <w:r>
+        <w:t>à une ou plusieurs librairies</w:t>
+      </w:r>
+    </w:p>
+    <w:p>
+      <w:pPr>
+        <w:spacing w:after="0"/>
+      </w:pPr>
+      <w:r>
+        <w:t>Une librairie vend un ou plusieurs livres</w:t>
+      </w:r>
+    </w:p>
+    <w:p>
+      <w:pPr>
+        <w:spacing w:after="0"/>
+      </w:pPr>
+      <w:r>
+        <w:t xml:space="preserve">  </w:t>
+      </w:r>
+    </w:p>
+    <w:p>
+      <w:pPr>
+        <w:spacing w:after="0"/>
       </w:pPr>
     </w:p>
     <w:sectPr>

</xml_diff>